<commit_message>
Addition of User Testing Report 5
</commit_message>
<xml_diff>
--- a/Usability Report/User Testing/Instructions.docx
+++ b/Usability Report/User Testing/Instructions.docx
@@ -966,14 +966,7 @@
                 <w:i/>
                 <w:iCs/>
               </w:rPr>
-              <w:t>Retrieve</w:t>
-            </w:r>
-            <w:r>
-              <w:rPr>
-                <w:i/>
-                <w:iCs/>
-              </w:rPr>
-              <w:t xml:space="preserve"> information about a collaboration</w:t>
+              <w:t>Job search</w:t>
             </w:r>
           </w:p>
         </w:tc>
@@ -1207,18 +1200,44 @@
           <w:ilvl w:val="0"/>
           <w:numId w:val="7"/>
         </w:numPr>
-      </w:pPr>
-      <w:r>
-        <w:t xml:space="preserve">Complete the following form: </w:t>
-      </w:r>
-      <w:hyperlink r:id="rId10" w:history="1">
-        <w:r>
-          <w:rPr>
-            <w:rStyle w:val="Collegamentoipertestuale"/>
-          </w:rPr>
-          <w:t>reply-form</w:t>
-        </w:r>
-      </w:hyperlink>
+        <w:rPr>
+          <w:rStyle w:val="Collegamentoipertestuale"/>
+          <w:color w:val="auto"/>
+          <w:u w:val="none"/>
+        </w:rPr>
+      </w:pPr>
+      <w:r>
+        <w:t>Complete the following form:</w:t>
+      </w:r>
+    </w:p>
+    <w:p>
+      <w:pPr>
+        <w:pStyle w:val="Paragrafoelenco"/>
+      </w:pPr>
+      <w:r>
+        <w:fldChar w:fldCharType="begin"/>
+      </w:r>
+      <w:r>
+        <w:instrText xml:space="preserve"> HYPERLINK "</w:instrText>
+      </w:r>
+      <w:r>
+        <w:instrText>https://forms.office.com/Pages/ResponsePage.aspx?id=K3EXCvNtXUKAjjCd8ope6zjk0bhtQIZFhBMPlYXwBMFUNkJENVpGR1dSTlRPRTVBSUhDMFZROExMUS4u</w:instrText>
+      </w:r>
+      <w:r>
+        <w:instrText xml:space="preserve">" </w:instrText>
+      </w:r>
+      <w:r>
+        <w:fldChar w:fldCharType="separate"/>
+      </w:r>
+      <w:r>
+        <w:rPr>
+          <w:rStyle w:val="Collegamentoipertestuale"/>
+        </w:rPr>
+        <w:t>https://forms.office.com/Pages/ResponsePage.aspx?id=K3EXCvNtXUKAjjCd8ope6zjk0bhtQIZFhBMPlYXwBMFUNkJENVpGR1dSTlRPRTVBSUhDMFZROExMUS4u</w:t>
+      </w:r>
+      <w:r>
+        <w:fldChar w:fldCharType="end"/>
+      </w:r>
     </w:p>
     <w:p/>
     <w:p>
@@ -1252,7 +1271,7 @@
                     <pic:cNvPicPr/>
                   </pic:nvPicPr>
                   <pic:blipFill>
-                    <a:blip r:embed="rId11" cstate="print">
+                    <a:blip r:embed="rId10" cstate="print">
                       <a:extLst>
                         <a:ext uri="{28A0092B-C50C-407E-A947-70E740481C1C}">
                           <a14:useLocalDpi xmlns:a14="http://schemas.microsoft.com/office/drawing/2010/main" val="0"/>
@@ -3554,9 +3573,9 @@
       </w:r>
     </w:p>
     <w:sectPr>
-      <w:headerReference w:type="default" r:id="rId12"/>
-      <w:footerReference w:type="even" r:id="rId13"/>
-      <w:footerReference w:type="default" r:id="rId14"/>
+      <w:headerReference w:type="default" r:id="rId11"/>
+      <w:footerReference w:type="even" r:id="rId12"/>
+      <w:footerReference w:type="default" r:id="rId13"/>
       <w:pgSz w:w="11906" w:h="16838"/>
       <w:pgMar w:top="1417" w:right="1134" w:bottom="1134" w:left="1134" w:header="708" w:footer="708" w:gutter="0"/>
       <w:cols w:space="708"/>

</xml_diff>